<commit_message>
Sửa lần V5.1 Update Safe
</commit_message>
<xml_diff>
--- a/template.docx
+++ b/template.docx
@@ -8203,13 +8203,13 @@
     <w:tbl>
       <w:tblPr>
         <w:tblStyle w:val="a2"/>
-        <w:tblW w:w="9781" w:type="dxa"/>
+        <w:tblW w:w="9923" w:type="dxa"/>
         <w:tblInd w:w="142" w:type="dxa"/>
         <w:tblLayout w:type="fixed"/>
         <w:tblLook w:val="0400" w:firstRow="0" w:lastRow="0" w:firstColumn="0" w:lastColumn="0" w:noHBand="0" w:noVBand="1"/>
       </w:tblPr>
       <w:tblGrid>
-        <w:gridCol w:w="4678"/>
+        <w:gridCol w:w="4820"/>
         <w:gridCol w:w="5103"/>
       </w:tblGrid>
       <w:tr>
@@ -8218,7 +8218,7 @@
         </w:trPr>
         <w:tc>
           <w:tcPr>
-            <w:tcW w:w="4678" w:type="dxa"/>
+            <w:tcW w:w="4820" w:type="dxa"/>
           </w:tcPr>
           <w:p>
             <w:pPr>
@@ -8334,10 +8334,10 @@
               <mc:AlternateContent>
                 <mc:Choice Requires="wps">
                   <w:drawing>
-                    <wp:anchor distT="0" distB="0" distL="114300" distR="114300" simplePos="0" relativeHeight="251659264" behindDoc="0" locked="0" layoutInCell="1" hidden="0" allowOverlap="1" wp14:anchorId="4F32D153" wp14:editId="06496FB0">
+                    <wp:anchor distT="0" distB="0" distL="114300" distR="114300" simplePos="0" relativeHeight="251659264" behindDoc="0" locked="0" layoutInCell="1" hidden="0" allowOverlap="1" wp14:anchorId="4F32D153" wp14:editId="3DFE442A">
                       <wp:simplePos x="0" y="0"/>
                       <wp:positionH relativeFrom="column">
-                        <wp:posOffset>675005</wp:posOffset>
+                        <wp:posOffset>706536</wp:posOffset>
                       </wp:positionH>
                       <wp:positionV relativeFrom="paragraph">
                         <wp:posOffset>160655</wp:posOffset>
@@ -8379,7 +8379,11 @@
                 </mc:Choice>
                 <mc:Fallback>
                   <w:pict>
-                    <v:shape w14:anchorId="453EFE5D" id="Straight Arrow Connector 3" o:spid="_x0000_s1026" type="#_x0000_t32" style="position:absolute;margin-left:53.15pt;margin-top:12.65pt;width:108pt;height:1pt;z-index:251659264;visibility:visible;mso-wrap-style:square;mso-wrap-distance-left:9pt;mso-wrap-distance-top:0;mso-wrap-distance-right:9pt;mso-wrap-distance-bottom:0;mso-position-horizontal:absolute;mso-position-horizontal-relative:text;mso-position-vertical:absolute;mso-position-vertical-relative:text" o:gfxdata="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"/>
+                    <v:shapetype w14:anchorId="471212F8" id="_x0000_t32" coordsize="21600,21600" o:spt="32" o:oned="t" path="m,l21600,21600e" filled="f">
+                      <v:path arrowok="t" fillok="f" o:connecttype="none"/>
+                      <o:lock v:ext="edit" shapetype="t"/>
+                    </v:shapetype>
+                    <v:shape id="Straight Arrow Connector 3" o:spid="_x0000_s1026" type="#_x0000_t32" style="position:absolute;margin-left:55.65pt;margin-top:12.65pt;width:108pt;height:1pt;z-index:251659264;visibility:visible;mso-wrap-style:square;mso-wrap-distance-left:9pt;mso-wrap-distance-top:0;mso-wrap-distance-right:9pt;mso-wrap-distance-bottom:0;mso-position-horizontal:absolute;mso-position-horizontal-relative:text;mso-position-vertical:absolute;mso-position-vertical-relative:text" o:gfxdata="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"/>
                   </w:pict>
                 </mc:Fallback>
               </mc:AlternateContent>
@@ -11533,23 +11537,6 @@
               <w:t>${anh1}</w:t>
             </w:r>
           </w:p>
-        </w:tc>
-      </w:tr>
-      <w:tr>
-        <w:trPr>
-          <w:trHeight w:val="4048"/>
-          <w:jc w:val="center"/>
-        </w:trPr>
-        <w:tc>
-          <w:tcPr>
-            <w:tcW w:w="2415" w:type="dxa"/>
-            <w:tcMar>
-              <w:top w:w="100" w:type="dxa"/>
-              <w:left w:w="100" w:type="dxa"/>
-              <w:bottom w:w="100" w:type="dxa"/>
-              <w:right w:w="100" w:type="dxa"/>
-            </w:tcMar>
-          </w:tcPr>
           <w:p>
             <w:pPr>
               <w:widowControl w:val="0"/>
@@ -11567,50 +11554,12 @@
                 <w:szCs w:val="26"/>
               </w:rPr>
             </w:pPr>
-            <w:r>
-              <w:rPr>
-                <w:rFonts w:ascii="Times New Roman" w:eastAsia="Times New Roman" w:hAnsi="Times New Roman" w:cs="Times New Roman"/>
-                <w:sz w:val="26"/>
-                <w:szCs w:val="26"/>
-              </w:rPr>
-              <w:t>Móng M0</w:t>
-            </w:r>
-          </w:p>
-        </w:tc>
-        <w:tc>
-          <w:tcPr>
-            <w:tcW w:w="6915" w:type="dxa"/>
-            <w:tcMar>
-              <w:top w:w="100" w:type="dxa"/>
-              <w:left w:w="100" w:type="dxa"/>
-              <w:bottom w:w="100" w:type="dxa"/>
-              <w:right w:w="100" w:type="dxa"/>
-            </w:tcMar>
-          </w:tcPr>
-          <w:p>
-            <w:pPr>
-              <w:widowControl w:val="0"/>
-              <w:spacing w:line="240" w:lineRule="auto"/>
-              <w:rPr>
-                <w:rFonts w:ascii="Times New Roman" w:eastAsia="Times New Roman" w:hAnsi="Times New Roman" w:cs="Times New Roman"/>
-                <w:sz w:val="26"/>
-                <w:szCs w:val="26"/>
-              </w:rPr>
-            </w:pPr>
-            <w:r>
-              <w:rPr>
-                <w:rFonts w:ascii="Times New Roman" w:eastAsia="Times New Roman" w:hAnsi="Times New Roman" w:cs="Times New Roman"/>
-                <w:sz w:val="26"/>
-                <w:szCs w:val="26"/>
-              </w:rPr>
-              <w:t>${anh2}</w:t>
-            </w:r>
           </w:p>
         </w:tc>
       </w:tr>
       <w:tr>
         <w:trPr>
-          <w:trHeight w:val="3568"/>
+          <w:trHeight w:val="4048"/>
           <w:jc w:val="center"/>
         </w:trPr>
         <w:tc>
@@ -11646,7 +11595,7 @@
                 <w:sz w:val="26"/>
                 <w:szCs w:val="26"/>
               </w:rPr>
-              <w:t>Móng co 1</w:t>
+              <w:t>Móng M0</w:t>
             </w:r>
           </w:p>
         </w:tc>
@@ -11676,14 +11625,25 @@
                 <w:sz w:val="26"/>
                 <w:szCs w:val="26"/>
               </w:rPr>
-              <w:t>${anh3}</w:t>
-            </w:r>
+              <w:t>${anh2}</w:t>
+            </w:r>
+          </w:p>
+          <w:p>
+            <w:pPr>
+              <w:widowControl w:val="0"/>
+              <w:spacing w:line="240" w:lineRule="auto"/>
+              <w:rPr>
+                <w:rFonts w:ascii="Times New Roman" w:eastAsia="Times New Roman" w:hAnsi="Times New Roman" w:cs="Times New Roman"/>
+                <w:sz w:val="26"/>
+                <w:szCs w:val="26"/>
+              </w:rPr>
+            </w:pPr>
           </w:p>
         </w:tc>
       </w:tr>
       <w:tr>
         <w:trPr>
-          <w:trHeight w:val="4695"/>
+          <w:trHeight w:val="3568"/>
           <w:jc w:val="center"/>
         </w:trPr>
         <w:tc>
@@ -11719,8 +11679,7 @@
                 <w:sz w:val="26"/>
                 <w:szCs w:val="26"/>
               </w:rPr>
-              <w:lastRenderedPageBreak/>
-              <w:t>Móng co 2</w:t>
+              <w:t>Móng co 1</w:t>
             </w:r>
           </w:p>
         </w:tc>
@@ -11740,8 +11699,6 @@
               <w:spacing w:line="240" w:lineRule="auto"/>
               <w:rPr>
                 <w:rFonts w:ascii="Times New Roman" w:eastAsia="Times New Roman" w:hAnsi="Times New Roman" w:cs="Times New Roman"/>
-                <w:b/>
-                <w:bCs/>
                 <w:sz w:val="26"/>
                 <w:szCs w:val="26"/>
               </w:rPr>
@@ -11752,8 +11709,19 @@
                 <w:sz w:val="26"/>
                 <w:szCs w:val="26"/>
               </w:rPr>
-              <w:t>${anh4}</w:t>
-            </w:r>
+              <w:t>${anh3}</w:t>
+            </w:r>
+          </w:p>
+          <w:p>
+            <w:pPr>
+              <w:widowControl w:val="0"/>
+              <w:spacing w:line="240" w:lineRule="auto"/>
+              <w:rPr>
+                <w:rFonts w:ascii="Times New Roman" w:eastAsia="Times New Roman" w:hAnsi="Times New Roman" w:cs="Times New Roman"/>
+                <w:sz w:val="26"/>
+                <w:szCs w:val="26"/>
+              </w:rPr>
+            </w:pPr>
           </w:p>
         </w:tc>
       </w:tr>
@@ -11795,7 +11763,8 @@
                 <w:sz w:val="26"/>
                 <w:szCs w:val="26"/>
               </w:rPr>
-              <w:t>Móng co 3</w:t>
+              <w:lastRenderedPageBreak/>
+              <w:t>Móng co 2</w:t>
             </w:r>
           </w:p>
         </w:tc>
@@ -11825,8 +11794,21 @@
                 <w:sz w:val="26"/>
                 <w:szCs w:val="26"/>
               </w:rPr>
-              <w:t>${anh5}</w:t>
-            </w:r>
+              <w:t>${anh4}</w:t>
+            </w:r>
+          </w:p>
+          <w:p>
+            <w:pPr>
+              <w:widowControl w:val="0"/>
+              <w:spacing w:line="240" w:lineRule="auto"/>
+              <w:rPr>
+                <w:rFonts w:ascii="Times New Roman" w:eastAsia="Times New Roman" w:hAnsi="Times New Roman" w:cs="Times New Roman"/>
+                <w:b/>
+                <w:bCs/>
+                <w:sz w:val="26"/>
+                <w:szCs w:val="26"/>
+              </w:rPr>
+            </w:pPr>
           </w:p>
         </w:tc>
       </w:tr>
@@ -11868,8 +11850,7 @@
                 <w:sz w:val="26"/>
                 <w:szCs w:val="26"/>
               </w:rPr>
-              <w:lastRenderedPageBreak/>
-              <w:t>Vị trí lắp anten + RRU</w:t>
+              <w:t>Móng co 3</w:t>
             </w:r>
           </w:p>
         </w:tc>
@@ -11899,8 +11880,19 @@
                 <w:sz w:val="26"/>
                 <w:szCs w:val="26"/>
               </w:rPr>
-              <w:t>${anh6}</w:t>
-            </w:r>
+              <w:t>${anh5}</w:t>
+            </w:r>
+          </w:p>
+          <w:p>
+            <w:pPr>
+              <w:widowControl w:val="0"/>
+              <w:spacing w:line="240" w:lineRule="auto"/>
+              <w:rPr>
+                <w:rFonts w:ascii="Times New Roman" w:eastAsia="Times New Roman" w:hAnsi="Times New Roman" w:cs="Times New Roman"/>
+                <w:sz w:val="26"/>
+                <w:szCs w:val="26"/>
+              </w:rPr>
+            </w:pPr>
           </w:p>
         </w:tc>
       </w:tr>
@@ -11942,7 +11934,8 @@
                 <w:sz w:val="26"/>
                 <w:szCs w:val="26"/>
               </w:rPr>
-              <w:t>Tổng thể bên ngoài phòng máy</w:t>
+              <w:lastRenderedPageBreak/>
+              <w:t>Vị trí lắp anten + RRU</w:t>
             </w:r>
           </w:p>
         </w:tc>
@@ -11972,8 +11965,19 @@
                 <w:sz w:val="26"/>
                 <w:szCs w:val="26"/>
               </w:rPr>
-              <w:t>${anh7}</w:t>
-            </w:r>
+              <w:t>${anh6}</w:t>
+            </w:r>
+          </w:p>
+          <w:p>
+            <w:pPr>
+              <w:widowControl w:val="0"/>
+              <w:spacing w:line="240" w:lineRule="auto"/>
+              <w:rPr>
+                <w:rFonts w:ascii="Times New Roman" w:eastAsia="Times New Roman" w:hAnsi="Times New Roman" w:cs="Times New Roman"/>
+                <w:sz w:val="26"/>
+                <w:szCs w:val="26"/>
+              </w:rPr>
+            </w:pPr>
           </w:p>
         </w:tc>
       </w:tr>
@@ -11995,6 +11999,13 @@
           <w:p>
             <w:pPr>
               <w:widowControl w:val="0"/>
+              <w:pBdr>
+                <w:top w:val="nil"/>
+                <w:left w:val="nil"/>
+                <w:bottom w:val="nil"/>
+                <w:right w:val="nil"/>
+                <w:between w:val="nil"/>
+              </w:pBdr>
               <w:spacing w:line="240" w:lineRule="auto"/>
               <w:rPr>
                 <w:rFonts w:ascii="Times New Roman" w:eastAsia="Times New Roman" w:hAnsi="Times New Roman" w:cs="Times New Roman"/>
@@ -12008,8 +12019,7 @@
                 <w:sz w:val="26"/>
                 <w:szCs w:val="26"/>
               </w:rPr>
-              <w:lastRenderedPageBreak/>
-              <w:t>Tổng thể bên trong phòng máy</w:t>
+              <w:t>Tổng thể bên ngoài phòng máy</w:t>
             </w:r>
           </w:p>
         </w:tc>
@@ -12039,8 +12049,97 @@
                 <w:sz w:val="26"/>
                 <w:szCs w:val="26"/>
               </w:rPr>
+              <w:t>${anh7}</w:t>
+            </w:r>
+          </w:p>
+          <w:p>
+            <w:pPr>
+              <w:widowControl w:val="0"/>
+              <w:spacing w:line="240" w:lineRule="auto"/>
+              <w:rPr>
+                <w:rFonts w:ascii="Times New Roman" w:eastAsia="Times New Roman" w:hAnsi="Times New Roman" w:cs="Times New Roman"/>
+                <w:sz w:val="26"/>
+                <w:szCs w:val="26"/>
+              </w:rPr>
+            </w:pPr>
+          </w:p>
+        </w:tc>
+      </w:tr>
+      <w:tr>
+        <w:trPr>
+          <w:trHeight w:val="4695"/>
+          <w:jc w:val="center"/>
+        </w:trPr>
+        <w:tc>
+          <w:tcPr>
+            <w:tcW w:w="2415" w:type="dxa"/>
+            <w:tcMar>
+              <w:top w:w="100" w:type="dxa"/>
+              <w:left w:w="100" w:type="dxa"/>
+              <w:bottom w:w="100" w:type="dxa"/>
+              <w:right w:w="100" w:type="dxa"/>
+            </w:tcMar>
+          </w:tcPr>
+          <w:p>
+            <w:pPr>
+              <w:widowControl w:val="0"/>
+              <w:spacing w:line="240" w:lineRule="auto"/>
+              <w:rPr>
+                <w:rFonts w:ascii="Times New Roman" w:eastAsia="Times New Roman" w:hAnsi="Times New Roman" w:cs="Times New Roman"/>
+                <w:sz w:val="26"/>
+                <w:szCs w:val="26"/>
+              </w:rPr>
+            </w:pPr>
+            <w:r>
+              <w:rPr>
+                <w:rFonts w:ascii="Times New Roman" w:eastAsia="Times New Roman" w:hAnsi="Times New Roman" w:cs="Times New Roman"/>
+                <w:sz w:val="26"/>
+                <w:szCs w:val="26"/>
+              </w:rPr>
+              <w:lastRenderedPageBreak/>
+              <w:t>Tổng thể bên trong phòng máy</w:t>
+            </w:r>
+          </w:p>
+        </w:tc>
+        <w:tc>
+          <w:tcPr>
+            <w:tcW w:w="6915" w:type="dxa"/>
+            <w:tcMar>
+              <w:top w:w="100" w:type="dxa"/>
+              <w:left w:w="100" w:type="dxa"/>
+              <w:bottom w:w="100" w:type="dxa"/>
+              <w:right w:w="100" w:type="dxa"/>
+            </w:tcMar>
+          </w:tcPr>
+          <w:p>
+            <w:pPr>
+              <w:widowControl w:val="0"/>
+              <w:spacing w:line="240" w:lineRule="auto"/>
+              <w:rPr>
+                <w:rFonts w:ascii="Times New Roman" w:eastAsia="Times New Roman" w:hAnsi="Times New Roman" w:cs="Times New Roman"/>
+                <w:sz w:val="26"/>
+                <w:szCs w:val="26"/>
+              </w:rPr>
+            </w:pPr>
+            <w:r>
+              <w:rPr>
+                <w:rFonts w:ascii="Times New Roman" w:eastAsia="Times New Roman" w:hAnsi="Times New Roman" w:cs="Times New Roman"/>
+                <w:sz w:val="26"/>
+                <w:szCs w:val="26"/>
+              </w:rPr>
               <w:t>${anh8}</w:t>
             </w:r>
+          </w:p>
+          <w:p>
+            <w:pPr>
+              <w:widowControl w:val="0"/>
+              <w:spacing w:line="240" w:lineRule="auto"/>
+              <w:rPr>
+                <w:rFonts w:ascii="Times New Roman" w:eastAsia="Times New Roman" w:hAnsi="Times New Roman" w:cs="Times New Roman"/>
+                <w:sz w:val="26"/>
+                <w:szCs w:val="26"/>
+              </w:rPr>
+            </w:pPr>
           </w:p>
         </w:tc>
       </w:tr>

</xml_diff>

<commit_message>
Sửa lần V5.5 Update Safe
</commit_message>
<xml_diff>
--- a/template.docx
+++ b/template.docx
@@ -442,7 +442,37 @@
           <w:sz w:val="26"/>
           <w:szCs w:val="26"/>
         </w:rPr>
-        <w:t>(Mã nhà trạm: $ma_tram)</w:t>
+        <w:t>(Mã nhà trạm</w:t>
+      </w:r>
+      <w:r>
+        <w:rPr>
+          <w:rFonts w:ascii="Times New Roman" w:eastAsia="Times New Roman" w:hAnsi="Times New Roman" w:cs="Times New Roman"/>
+          <w:b/>
+          <w:bCs/>
+          <w:sz w:val="26"/>
+          <w:szCs w:val="26"/>
+        </w:rPr>
+        <w:t>: $ma</w:t>
+      </w:r>
+      <w:r>
+        <w:rPr>
+          <w:rFonts w:ascii="Times New Roman" w:eastAsia="Times New Roman" w:hAnsi="Times New Roman" w:cs="Times New Roman"/>
+          <w:b/>
+          <w:bCs/>
+          <w:sz w:val="26"/>
+          <w:szCs w:val="26"/>
+        </w:rPr>
+        <w:t>_</w:t>
+      </w:r>
+      <w:r>
+        <w:rPr>
+          <w:rFonts w:ascii="Times New Roman" w:eastAsia="Times New Roman" w:hAnsi="Times New Roman" w:cs="Times New Roman"/>
+          <w:b/>
+          <w:bCs/>
+          <w:sz w:val="26"/>
+          <w:szCs w:val="26"/>
+        </w:rPr>
+        <w:t>tram)</w:t>
       </w:r>
     </w:p>
     <w:p>
@@ -8379,7 +8409,7 @@
                 </mc:Choice>
                 <mc:Fallback>
                   <w:pict>
-                    <v:shapetype w14:anchorId="471212F8" id="_x0000_t32" coordsize="21600,21600" o:spt="32" o:oned="t" path="m,l21600,21600e" filled="f">
+                    <v:shapetype w14:anchorId="07A01B59" id="_x0000_t32" coordsize="21600,21600" o:spt="32" o:oned="t" path="m,l21600,21600e" filled="f">
                       <v:path arrowok="t" fillok="f" o:connecttype="none"/>
                       <o:lock v:ext="edit" shapetype="t"/>
                     </v:shapetype>
@@ -9119,69 +9149,27 @@
       <w:r>
         <w:rPr>
           <w:rFonts w:ascii="Times New Roman" w:eastAsia="Times New Roman" w:hAnsi="Times New Roman" w:cs="Times New Roman"/>
+          <w:sz w:val="26"/>
+          <w:szCs w:val="26"/>
+        </w:rPr>
+        <w:t xml:space="preserve">ngaybatdau </w:t>
+      </w:r>
+      <w:r>
+        <w:rPr>
+          <w:rFonts w:ascii="Times New Roman" w:eastAsia="Times New Roman" w:hAnsi="Times New Roman" w:cs="Times New Roman"/>
           <w:color w:val="000000"/>
           <w:sz w:val="26"/>
           <w:szCs w:val="26"/>
         </w:rPr>
-        <w:t>{</w:t>
-      </w:r>
-      <w:r>
-        <w:rPr>
-          <w:rFonts w:ascii="Times New Roman" w:eastAsia="Times New Roman" w:hAnsi="Times New Roman" w:cs="Times New Roman"/>
-          <w:sz w:val="26"/>
-          <w:szCs w:val="26"/>
-        </w:rPr>
-        <w:t>ngaybatdau</w:t>
-      </w:r>
-      <w:r>
-        <w:rPr>
-          <w:rFonts w:ascii="Times New Roman" w:eastAsia="Times New Roman" w:hAnsi="Times New Roman" w:cs="Times New Roman"/>
-          <w:sz w:val="26"/>
-          <w:szCs w:val="26"/>
-        </w:rPr>
-        <w:t>}</w:t>
-      </w:r>
-      <w:r>
-        <w:rPr>
-          <w:rFonts w:ascii="Times New Roman" w:eastAsia="Times New Roman" w:hAnsi="Times New Roman" w:cs="Times New Roman"/>
-          <w:sz w:val="26"/>
-          <w:szCs w:val="26"/>
-        </w:rPr>
-        <w:t xml:space="preserve"> </w:t>
-      </w:r>
-      <w:r>
-        <w:rPr>
-          <w:rFonts w:ascii="Times New Roman" w:eastAsia="Times New Roman" w:hAnsi="Times New Roman" w:cs="Times New Roman"/>
-          <w:color w:val="000000"/>
-          <w:sz w:val="26"/>
-          <w:szCs w:val="26"/>
-        </w:rPr>
         <w:t>đến ngày $</w:t>
       </w:r>
       <w:r>
         <w:rPr>
           <w:rFonts w:ascii="Times New Roman" w:eastAsia="Times New Roman" w:hAnsi="Times New Roman" w:cs="Times New Roman"/>
-          <w:color w:val="000000"/>
           <w:sz w:val="26"/>
           <w:szCs w:val="26"/>
         </w:rPr>
-        <w:t>{</w:t>
-      </w:r>
-      <w:r>
-        <w:rPr>
-          <w:rFonts w:ascii="Times New Roman" w:eastAsia="Times New Roman" w:hAnsi="Times New Roman" w:cs="Times New Roman"/>
-          <w:sz w:val="26"/>
-          <w:szCs w:val="26"/>
-        </w:rPr>
         <w:t>ngayketthuc</w:t>
-      </w:r>
-      <w:r>
-        <w:rPr>
-          <w:rFonts w:ascii="Times New Roman" w:eastAsia="Times New Roman" w:hAnsi="Times New Roman" w:cs="Times New Roman"/>
-          <w:sz w:val="26"/>
-          <w:szCs w:val="26"/>
-        </w:rPr>
-        <w:t xml:space="preserve">} </w:t>
       </w:r>
       <w:r>
         <w:rPr>

</xml_diff>

<commit_message>
Sửa lần V5.8 Update Safe
</commit_message>
<xml_diff>
--- a/template.docx
+++ b/template.docx
@@ -452,7 +452,31 @@
           <w:sz w:val="26"/>
           <w:szCs w:val="26"/>
         </w:rPr>
-        <w:t>: $ma</w:t>
+        <w:t xml:space="preserve">: </w:t>
+      </w:r>
+      <w:r>
+        <w:rPr>
+          <w:rFonts w:ascii="Times New Roman" w:eastAsia="Times New Roman" w:hAnsi="Times New Roman" w:cs="Times New Roman"/>
+          <w:sz w:val="26"/>
+          <w:szCs w:val="26"/>
+        </w:rPr>
+        <w:t>$ma</w:t>
+      </w:r>
+      <w:r>
+        <w:rPr>
+          <w:rFonts w:ascii="Times New Roman" w:eastAsia="Times New Roman" w:hAnsi="Times New Roman" w:cs="Times New Roman"/>
+          <w:sz w:val="26"/>
+          <w:szCs w:val="26"/>
+        </w:rPr>
+        <w:t>_</w:t>
+      </w:r>
+      <w:r>
+        <w:rPr>
+          <w:rFonts w:ascii="Times New Roman" w:eastAsia="Times New Roman" w:hAnsi="Times New Roman" w:cs="Times New Roman"/>
+          <w:sz w:val="26"/>
+          <w:szCs w:val="26"/>
+        </w:rPr>
+        <w:t>tram</w:t>
       </w:r>
       <w:r>
         <w:rPr>
@@ -462,17 +486,7 @@
           <w:sz w:val="26"/>
           <w:szCs w:val="26"/>
         </w:rPr>
-        <w:t>_</w:t>
-      </w:r>
-      <w:r>
-        <w:rPr>
-          <w:rFonts w:ascii="Times New Roman" w:eastAsia="Times New Roman" w:hAnsi="Times New Roman" w:cs="Times New Roman"/>
-          <w:b/>
-          <w:bCs/>
-          <w:sz w:val="26"/>
-          <w:szCs w:val="26"/>
-        </w:rPr>
-        <w:t>tram)</w:t>
+        <w:t>)</w:t>
       </w:r>
     </w:p>
     <w:p>
@@ -506,23 +520,19 @@
           <w:sz w:val="26"/>
           <w:szCs w:val="26"/>
         </w:rPr>
-        <w:t xml:space="preserve">- Căn cứ Hợp đồng </w:t>
+        <w:t xml:space="preserve">- Căn cứ Hợp </w:t>
       </w:r>
       <w:r>
         <w:rPr>
           <w:rFonts w:ascii="Times New Roman" w:eastAsia="Times New Roman" w:hAnsi="Times New Roman" w:cs="Times New Roman"/>
-          <w:b/>
-          <w:bCs/>
           <w:sz w:val="26"/>
           <w:szCs w:val="26"/>
         </w:rPr>
-        <w:t>$Ma_HD</w:t>
+        <w:t>đồng $Ma_HD</w:t>
       </w:r>
       <w:r>
         <w:rPr>
           <w:rFonts w:ascii="Times New Roman" w:eastAsia="Times New Roman" w:hAnsi="Times New Roman" w:cs="Times New Roman"/>
-          <w:b/>
-          <w:bCs/>
           <w:i/>
           <w:iCs/>
           <w:sz w:val="26"/>
@@ -536,17 +546,7 @@
           <w:sz w:val="26"/>
           <w:szCs w:val="26"/>
         </w:rPr>
-        <w:t xml:space="preserve">về việc thuê cơ sở hạ tầng phục vụ lắp đặt phát sóng trạm viễn thông tại </w:t>
-      </w:r>
-      <w:r>
-        <w:rPr>
-          <w:rFonts w:ascii="Times New Roman" w:eastAsia="Times New Roman" w:hAnsi="Times New Roman" w:cs="Times New Roman"/>
-          <w:b/>
-          <w:bCs/>
-          <w:sz w:val="26"/>
-          <w:szCs w:val="26"/>
-        </w:rPr>
-        <w:t>$ma_tram</w:t>
+        <w:t>về việc thuê cơ sở hạ tầng phục vụ lắp đặt phát sóng trạm viễn thông tại $ma_tram</w:t>
       </w:r>
     </w:p>
     <w:p>
@@ -574,21 +574,27 @@
       <w:pPr>
         <w:rPr>
           <w:rFonts w:ascii="Times New Roman" w:eastAsia="Times New Roman" w:hAnsi="Times New Roman" w:cs="Times New Roman"/>
+          <w:sz w:val="26"/>
+          <w:szCs w:val="26"/>
+        </w:rPr>
+      </w:pPr>
+      <w:r>
+        <w:rPr>
+          <w:rFonts w:ascii="Times New Roman" w:eastAsia="Times New Roman" w:hAnsi="Times New Roman" w:cs="Times New Roman"/>
           <w:b/>
           <w:bCs/>
           <w:sz w:val="26"/>
           <w:szCs w:val="26"/>
         </w:rPr>
-      </w:pPr>
+        <w:t xml:space="preserve">1. Đại diện bên cho thuê (Bên A): </w:t>
+      </w:r>
       <w:r>
         <w:rPr>
           <w:rFonts w:ascii="Times New Roman" w:eastAsia="Times New Roman" w:hAnsi="Times New Roman" w:cs="Times New Roman"/>
-          <w:b/>
-          <w:bCs/>
           <w:sz w:val="26"/>
           <w:szCs w:val="26"/>
         </w:rPr>
-        <w:t>1. Đại diện bên cho thuê (Bên A): $Ten_don_vi_XHH</w:t>
+        <w:t>$Ten_don_vi_XHH</w:t>
       </w:r>
     </w:p>
     <w:p>
@@ -743,25 +749,7 @@
           <w:sz w:val="26"/>
           <w:szCs w:val="26"/>
         </w:rPr>
-        <w:t xml:space="preserve">Trạm: </w:t>
-      </w:r>
-      <w:r>
-        <w:rPr>
-          <w:rFonts w:ascii="Times New Roman" w:eastAsia="Times New Roman" w:hAnsi="Times New Roman" w:cs="Times New Roman"/>
-          <w:b/>
-          <w:bCs/>
-          <w:sz w:val="26"/>
-          <w:szCs w:val="26"/>
-        </w:rPr>
-        <w:t>$ma_tram</w:t>
-      </w:r>
-      <w:r>
-        <w:rPr>
-          <w:rFonts w:ascii="Times New Roman" w:eastAsia="Times New Roman" w:hAnsi="Times New Roman" w:cs="Times New Roman"/>
-          <w:sz w:val="26"/>
-          <w:szCs w:val="26"/>
-        </w:rPr>
-        <w:t>.</w:t>
+        <w:t>Trạm: $ma_tram.</w:t>
       </w:r>
     </w:p>
     <w:p>
@@ -8650,25 +8638,15 @@
           <w:sz w:val="26"/>
           <w:szCs w:val="26"/>
         </w:rPr>
-        <w:t xml:space="preserve">- Căn cứ Hợp đồng số </w:t>
+        <w:t xml:space="preserve">- Căn cứ Hợp đồng </w:t>
       </w:r>
       <w:r>
         <w:rPr>
           <w:rFonts w:ascii="Times New Roman" w:eastAsia="Times New Roman" w:hAnsi="Times New Roman" w:cs="Times New Roman"/>
-          <w:b/>
-          <w:bCs/>
           <w:sz w:val="26"/>
           <w:szCs w:val="26"/>
         </w:rPr>
-        <w:t>$Ma_HD</w:t>
-      </w:r>
-      <w:r>
-        <w:rPr>
-          <w:rFonts w:ascii="Times New Roman" w:eastAsia="Times New Roman" w:hAnsi="Times New Roman" w:cs="Times New Roman"/>
-          <w:sz w:val="26"/>
-          <w:szCs w:val="26"/>
-        </w:rPr>
-        <w:t xml:space="preserve"> ký ngày $ngay_ky ;</w:t>
+        <w:t>số $Ma_HD ký ngày $ngay_ky ;</w:t>
       </w:r>
     </w:p>
     <w:p>
@@ -8884,8 +8862,6 @@
       <w:r>
         <w:rPr>
           <w:rFonts w:ascii="Times New Roman" w:eastAsia="Times New Roman" w:hAnsi="Times New Roman" w:cs="Times New Roman"/>
-          <w:b/>
-          <w:bCs/>
           <w:sz w:val="26"/>
           <w:szCs w:val="26"/>
         </w:rPr>
@@ -8894,8 +8870,6 @@
       <w:r>
         <w:rPr>
           <w:rFonts w:ascii="Times New Roman" w:eastAsia="Times New Roman" w:hAnsi="Times New Roman" w:cs="Times New Roman"/>
-          <w:b/>
-          <w:bCs/>
           <w:color w:val="000000"/>
           <w:sz w:val="26"/>
           <w:szCs w:val="26"/>
@@ -8933,8 +8907,6 @@
       <w:r>
         <w:rPr>
           <w:rFonts w:ascii="Times New Roman" w:eastAsia="Times New Roman" w:hAnsi="Times New Roman" w:cs="Times New Roman"/>
-          <w:b/>
-          <w:bCs/>
           <w:color w:val="000000"/>
           <w:sz w:val="26"/>
           <w:szCs w:val="26"/>
@@ -8986,8 +8958,6 @@
       <w:r>
         <w:rPr>
           <w:rFonts w:ascii="Times New Roman" w:eastAsia="Times New Roman" w:hAnsi="Times New Roman" w:cs="Times New Roman"/>
-          <w:b/>
-          <w:bCs/>
           <w:sz w:val="24"/>
           <w:szCs w:val="24"/>
         </w:rPr>
@@ -9025,8 +8995,6 @@
       <w:r>
         <w:rPr>
           <w:rFonts w:ascii="Times New Roman" w:eastAsia="Times New Roman" w:hAnsi="Times New Roman" w:cs="Times New Roman"/>
-          <w:b/>
-          <w:bCs/>
           <w:sz w:val="26"/>
           <w:szCs w:val="26"/>
         </w:rPr>
@@ -9035,8 +9003,6 @@
       <w:r>
         <w:rPr>
           <w:rFonts w:ascii="Times New Roman" w:eastAsia="Times New Roman" w:hAnsi="Times New Roman" w:cs="Times New Roman"/>
-          <w:b/>
-          <w:bCs/>
           <w:color w:val="000000"/>
           <w:sz w:val="26"/>
           <w:szCs w:val="26"/>
@@ -9046,8 +9012,6 @@
       <w:r>
         <w:rPr>
           <w:rFonts w:ascii="Times New Roman" w:eastAsia="Times New Roman" w:hAnsi="Times New Roman" w:cs="Times New Roman"/>
-          <w:b/>
-          <w:bCs/>
           <w:color w:val="000000"/>
           <w:sz w:val="26"/>
           <w:szCs w:val="26"/>
@@ -9057,8 +9021,6 @@
       <w:r>
         <w:rPr>
           <w:rFonts w:ascii="Times New Roman" w:eastAsia="Times New Roman" w:hAnsi="Times New Roman" w:cs="Times New Roman"/>
-          <w:b/>
-          <w:bCs/>
           <w:color w:val="000000"/>
           <w:sz w:val="26"/>
           <w:szCs w:val="26"/>
@@ -9068,8 +9030,6 @@
       <w:r>
         <w:rPr>
           <w:rFonts w:ascii="Times New Roman" w:eastAsia="Times New Roman" w:hAnsi="Times New Roman" w:cs="Times New Roman"/>
-          <w:b/>
-          <w:bCs/>
           <w:color w:val="000000"/>
           <w:sz w:val="26"/>
           <w:szCs w:val="26"/>
@@ -9088,8 +9048,6 @@
       <w:r>
         <w:rPr>
           <w:rFonts w:ascii="Times New Roman" w:eastAsia="Times New Roman" w:hAnsi="Times New Roman" w:cs="Times New Roman"/>
-          <w:b/>
-          <w:bCs/>
           <w:sz w:val="24"/>
           <w:szCs w:val="24"/>
         </w:rPr>
@@ -9183,8 +9141,6 @@
       <w:r>
         <w:rPr>
           <w:rFonts w:ascii="Times New Roman" w:eastAsia="Times New Roman" w:hAnsi="Times New Roman" w:cs="Times New Roman"/>
-          <w:b/>
-          <w:bCs/>
           <w:sz w:val="26"/>
           <w:szCs w:val="26"/>
         </w:rPr>
@@ -10436,7 +10392,15 @@
                 <w:sz w:val="18"/>
                 <w:szCs w:val="18"/>
               </w:rPr>
-              <w:t>Bằng chữ: $tien_bang_chu</w:t>
+              <w:t xml:space="preserve">Bằng chữ: </w:t>
+            </w:r>
+            <w:r>
+              <w:rPr>
+                <w:rFonts w:ascii="Times New Roman" w:eastAsia="Times New Roman" w:hAnsi="Times New Roman" w:cs="Times New Roman"/>
+                <w:sz w:val="18"/>
+                <w:szCs w:val="18"/>
+              </w:rPr>
+              <w:t>$tien_bang_chu</w:t>
             </w:r>
           </w:p>
         </w:tc>
@@ -10644,6 +10608,25 @@
               <w:jc w:val="center"/>
               <w:rPr>
                 <w:rFonts w:ascii="Times New Roman" w:eastAsia="Times New Roman" w:hAnsi="Times New Roman" w:cs="Times New Roman"/>
+              </w:rPr>
+            </w:pPr>
+            <w:r>
+              <w:rPr>
+                <w:rFonts w:ascii="Times New Roman" w:eastAsia="Times New Roman" w:hAnsi="Times New Roman" w:cs="Times New Roman"/>
+              </w:rPr>
+              <w:t>$Chu_ha_tang</w:t>
+            </w:r>
+          </w:p>
+        </w:tc>
+        <w:tc>
+          <w:tcPr>
+            <w:tcW w:w="5098" w:type="dxa"/>
+          </w:tcPr>
+          <w:p>
+            <w:pPr>
+              <w:jc w:val="center"/>
+              <w:rPr>
+                <w:rFonts w:ascii="Times New Roman" w:eastAsia="Times New Roman" w:hAnsi="Times New Roman" w:cs="Times New Roman"/>
                 <w:b/>
                 <w:bCs/>
               </w:rPr>
@@ -10654,14 +10637,9 @@
                 <w:b/>
                 <w:bCs/>
               </w:rPr>
-              <w:t>$Chu_ha_tang</w:t>
-            </w:r>
-          </w:p>
-        </w:tc>
-        <w:tc>
-          <w:tcPr>
-            <w:tcW w:w="5098" w:type="dxa"/>
-          </w:tcPr>
+              <w:t>ĐẠI DIỆN BÊN THUÊ</w:t>
+            </w:r>
+          </w:p>
           <w:p>
             <w:pPr>
               <w:jc w:val="center"/>
@@ -10677,7 +10655,7 @@
                 <w:b/>
                 <w:bCs/>
               </w:rPr>
-              <w:t>ĐẠI DIỆN BÊN THUÊ</w:t>
+              <w:t>VIETTEL AN GIANG</w:t>
             </w:r>
           </w:p>
           <w:p>
@@ -10695,7 +10673,7 @@
                 <w:b/>
                 <w:bCs/>
               </w:rPr>
-              <w:t>VIETTEL AN GIANG</w:t>
+              <w:t>GIÁM ĐỐC</w:t>
             </w:r>
           </w:p>
           <w:p>
@@ -10707,14 +10685,16 @@
                 <w:bCs/>
               </w:rPr>
             </w:pPr>
-            <w:r>
+          </w:p>
+          <w:p>
+            <w:pPr>
+              <w:jc w:val="center"/>
               <w:rPr>
                 <w:rFonts w:ascii="Times New Roman" w:eastAsia="Times New Roman" w:hAnsi="Times New Roman" w:cs="Times New Roman"/>
                 <w:b/>
                 <w:bCs/>
               </w:rPr>
-              <w:t>GIÁM ĐỐC</w:t>
-            </w:r>
+            </w:pPr>
           </w:p>
           <w:p>
             <w:pPr>
@@ -10751,45 +10731,21 @@
               <w:jc w:val="center"/>
               <w:rPr>
                 <w:rFonts w:ascii="Times New Roman" w:eastAsia="Times New Roman" w:hAnsi="Times New Roman" w:cs="Times New Roman"/>
+              </w:rPr>
+            </w:pPr>
+          </w:p>
+          <w:p>
+            <w:pPr>
+              <w:jc w:val="center"/>
+              <w:rPr>
+                <w:rFonts w:ascii="Times New Roman" w:eastAsia="Times New Roman" w:hAnsi="Times New Roman" w:cs="Times New Roman"/>
                 <w:b/>
                 <w:bCs/>
               </w:rPr>
             </w:pPr>
-          </w:p>
-          <w:p>
-            <w:pPr>
-              <w:jc w:val="center"/>
-              <w:rPr>
-                <w:rFonts w:ascii="Times New Roman" w:eastAsia="Times New Roman" w:hAnsi="Times New Roman" w:cs="Times New Roman"/>
-                <w:b/>
-                <w:bCs/>
-              </w:rPr>
-            </w:pPr>
-          </w:p>
-          <w:p>
-            <w:pPr>
-              <w:jc w:val="center"/>
-              <w:rPr>
-                <w:rFonts w:ascii="Times New Roman" w:eastAsia="Times New Roman" w:hAnsi="Times New Roman" w:cs="Times New Roman"/>
-                <w:b/>
-                <w:bCs/>
-              </w:rPr>
-            </w:pPr>
-          </w:p>
-          <w:p>
-            <w:pPr>
-              <w:jc w:val="center"/>
-              <w:rPr>
-                <w:rFonts w:ascii="Times New Roman" w:eastAsia="Times New Roman" w:hAnsi="Times New Roman" w:cs="Times New Roman"/>
-                <w:b/>
-                <w:bCs/>
-              </w:rPr>
-            </w:pPr>
-            <w:r>
-              <w:rPr>
-                <w:rFonts w:ascii="Times New Roman" w:eastAsia="Times New Roman" w:hAnsi="Times New Roman" w:cs="Times New Roman"/>
-                <w:b/>
-                <w:bCs/>
+            <w:r>
+              <w:rPr>
+                <w:rFonts w:ascii="Times New Roman" w:eastAsia="Times New Roman" w:hAnsi="Times New Roman" w:cs="Times New Roman"/>
               </w:rPr>
               <w:t>$Ten_GD_VT</w:t>
             </w:r>
@@ -11080,16 +11036,12 @@
               <w:jc w:val="center"/>
               <w:rPr>
                 <w:rFonts w:ascii="Times New Roman" w:eastAsia="Times New Roman" w:hAnsi="Times New Roman" w:cs="Times New Roman"/>
-                <w:b/>
-                <w:bCs/>
-                <w:color w:val="000000"/>
-              </w:rPr>
-            </w:pPr>
-            <w:r>
-              <w:rPr>
-                <w:rFonts w:ascii="Times New Roman" w:eastAsia="Times New Roman" w:hAnsi="Times New Roman" w:cs="Times New Roman"/>
-                <w:b/>
-                <w:bCs/>
+                <w:color w:val="000000"/>
+              </w:rPr>
+            </w:pPr>
+            <w:r>
+              <w:rPr>
+                <w:rFonts w:ascii="Times New Roman" w:eastAsia="Times New Roman" w:hAnsi="Times New Roman" w:cs="Times New Roman"/>
               </w:rPr>
               <w:t>$ma_tram</w:t>
             </w:r>
@@ -11242,8 +11194,6 @@
             <w:r>
               <w:rPr>
                 <w:rFonts w:ascii="Times New Roman" w:eastAsia="Times New Roman" w:hAnsi="Times New Roman" w:cs="Times New Roman"/>
-                <w:b/>
-                <w:bCs/>
               </w:rPr>
               <w:t>$ma_tram</w:t>
             </w:r>
@@ -11307,8 +11257,6 @@
         <w:jc w:val="center"/>
         <w:rPr>
           <w:rFonts w:ascii="Times New Roman" w:eastAsia="Times New Roman" w:hAnsi="Times New Roman" w:cs="Times New Roman"/>
-          <w:b/>
-          <w:bCs/>
           <w:sz w:val="26"/>
           <w:szCs w:val="26"/>
         </w:rPr>
@@ -11316,8 +11264,6 @@
       <w:r>
         <w:rPr>
           <w:rFonts w:ascii="Times New Roman" w:eastAsia="Times New Roman" w:hAnsi="Times New Roman" w:cs="Times New Roman"/>
-          <w:b/>
-          <w:bCs/>
           <w:sz w:val="26"/>
           <w:szCs w:val="26"/>
         </w:rPr>

</xml_diff>